<commit_message>
Usuarios en el word
</commit_message>
<xml_diff>
--- a/LALC-DOCS/LALC - Programacion IV - P2.docx
+++ b/LALC-DOCS/LALC - Programacion IV - P2.docx
@@ -1,6 +1,6 @@
 
 <file path=word/document.xml><?xml version="1.0" encoding="utf-8"?>
-<w:document xmlns:wpc="http://schemas.microsoft.com/office/word/2010/wordprocessingCanvas" xmlns:cx="http://schemas.microsoft.com/office/drawing/2014/chartex" xmlns:cx1="http://schemas.microsoft.com/office/drawing/2015/9/8/chartex" xmlns:cx2="http://schemas.microsoft.com/office/drawing/2015/10/21/chartex" xmlns:cx3="http://schemas.microsoft.com/office/drawing/2016/5/9/chartex" xmlns:cx4="http://schemas.microsoft.com/office/drawing/2016/5/10/chartex" xmlns:cx5="http://schemas.microsoft.com/office/drawing/2016/5/11/chartex" xmlns:cx6="http://schemas.microsoft.com/office/drawing/2016/5/12/chartex" xmlns:cx7="http://schemas.microsoft.com/office/drawing/2016/5/13/chartex" xmlns:cx8="http://schemas.microsoft.com/office/drawing/2016/5/14/chartex" xmlns:mc="http://schemas.openxmlformats.org/markup-compatibility/2006" xmlns:aink="http://schemas.microsoft.com/office/drawing/2016/ink" xmlns:am3d="http://schemas.microsoft.com/office/drawing/2017/model3d" xmlns:o="urn:schemas-microsoft-com:office:office" xmlns:r="http://schemas.openxmlformats.org/officeDocument/2006/relationships" xmlns:m="http://schemas.openxmlformats.org/officeDocument/2006/math" xmlns:v="urn:schemas-microsoft-com:vml" xmlns:wp14="http://schemas.microsoft.com/office/word/2010/wordprocessingDrawing" xmlns:wp="http://schemas.openxmlformats.org/drawingml/2006/wordprocessingDrawing" xmlns:w10="urn:schemas-microsoft-com:office:word" xmlns:w="http://schemas.openxmlformats.org/wordprocessingml/2006/main" xmlns:w14="http://schemas.microsoft.com/office/word/2010/wordml" xmlns:w15="http://schemas.microsoft.com/office/word/2012/wordml" xmlns:w16cid="http://schemas.microsoft.com/office/word/2016/wordml/cid" xmlns:w16se="http://schemas.microsoft.com/office/word/2015/wordml/symex" xmlns:wpg="http://schemas.microsoft.com/office/word/2010/wordprocessingGroup" xmlns:wpi="http://schemas.microsoft.com/office/word/2010/wordprocessingInk" xmlns:wne="http://schemas.microsoft.com/office/word/2006/wordml" xmlns:wps="http://schemas.microsoft.com/office/word/2010/wordprocessingShape" mc:Ignorable="w14 w15 w16se w16cid wp14">
+<w:document xmlns:wpc="http://schemas.microsoft.com/office/word/2010/wordprocessingCanvas" xmlns:cx="http://schemas.microsoft.com/office/drawing/2014/chartex" xmlns:cx1="http://schemas.microsoft.com/office/drawing/2015/9/8/chartex" xmlns:cx2="http://schemas.microsoft.com/office/drawing/2015/10/21/chartex" xmlns:cx3="http://schemas.microsoft.com/office/drawing/2016/5/9/chartex" xmlns:cx4="http://schemas.microsoft.com/office/drawing/2016/5/10/chartex" xmlns:cx5="http://schemas.microsoft.com/office/drawing/2016/5/11/chartex" xmlns:cx6="http://schemas.microsoft.com/office/drawing/2016/5/12/chartex" xmlns:cx7="http://schemas.microsoft.com/office/drawing/2016/5/13/chartex" xmlns:cx8="http://schemas.microsoft.com/office/drawing/2016/5/14/chartex" xmlns:mc="http://schemas.openxmlformats.org/markup-compatibility/2006" xmlns:aink="http://schemas.microsoft.com/office/drawing/2016/ink" xmlns:am3d="http://schemas.microsoft.com/office/drawing/2017/model3d" xmlns:o="urn:schemas-microsoft-com:office:office" xmlns:r="http://schemas.openxmlformats.org/officeDocument/2006/relationships" xmlns:m="http://schemas.openxmlformats.org/officeDocument/2006/math" xmlns:v="urn:schemas-microsoft-com:vml" xmlns:wp14="http://schemas.microsoft.com/office/word/2010/wordprocessingDrawing" xmlns:wp="http://schemas.openxmlformats.org/drawingml/2006/wordprocessingDrawing" xmlns:w10="urn:schemas-microsoft-com:office:word" xmlns:w="http://schemas.openxmlformats.org/wordprocessingml/2006/main" xmlns:w14="http://schemas.microsoft.com/office/word/2010/wordml" xmlns:w15="http://schemas.microsoft.com/office/word/2012/wordml" xmlns:w16cex="http://schemas.microsoft.com/office/word/2018/wordml/cex" xmlns:w16cid="http://schemas.microsoft.com/office/word/2016/wordml/cid" xmlns:w16="http://schemas.microsoft.com/office/word/2018/wordml" xmlns:w16sdtdh="http://schemas.microsoft.com/office/word/2020/wordml/sdtdatahash" xmlns:w16se="http://schemas.microsoft.com/office/word/2015/wordml/symex" xmlns:wpg="http://schemas.microsoft.com/office/word/2010/wordprocessingGroup" xmlns:wpi="http://schemas.microsoft.com/office/word/2010/wordprocessingInk" xmlns:wne="http://schemas.microsoft.com/office/word/2006/wordml" xmlns:wps="http://schemas.microsoft.com/office/word/2010/wordprocessingShape" mc:Ignorable="w14 w15 w16se w16cid w16 w16cex w16sdtdh wp14">
   <w:body>
     <w:p>
       <w:pPr>
@@ -54,27 +54,7 @@
           <w:szCs w:val="24"/>
           <w:lang w:val="es-MX"/>
         </w:rPr>
-        <w:t xml:space="preserve">: Erick Paredes, Erik </w:t>
-      </w:r>
-      <w:proofErr w:type="spellStart"/>
-      <w:r>
-        <w:rPr>
-          <w:rFonts w:ascii="Times New Roman" w:eastAsia="Times New Roman" w:hAnsi="Times New Roman" w:cs="Times New Roman"/>
-          <w:sz w:val="24"/>
-          <w:szCs w:val="24"/>
-          <w:lang w:val="es-MX"/>
-        </w:rPr>
-        <w:t>Murminacho</w:t>
-      </w:r>
-      <w:proofErr w:type="spellEnd"/>
-      <w:r>
-        <w:rPr>
-          <w:rFonts w:ascii="Times New Roman" w:eastAsia="Times New Roman" w:hAnsi="Times New Roman" w:cs="Times New Roman"/>
-          <w:sz w:val="24"/>
-          <w:szCs w:val="24"/>
-          <w:lang w:val="es-MX"/>
-        </w:rPr>
-        <w:t xml:space="preserve"> y Diana Cuenca</w:t>
+        <w:t>: Erick Paredes, Erik Murminacho y Diana Cuenca</w:t>
       </w:r>
     </w:p>
     <w:p>
@@ -106,7 +86,7 @@
     </w:p>
     <w:p>
       <w:pPr>
-        <w:pStyle w:val="Prrafodelista"/>
+        <w:pStyle w:val="ListParagraph"/>
         <w:numPr>
           <w:ilvl w:val="0"/>
           <w:numId w:val="9"/>
@@ -157,7 +137,7 @@
     </w:p>
     <w:p>
       <w:pPr>
-        <w:pStyle w:val="Prrafodelista"/>
+        <w:pStyle w:val="ListParagraph"/>
         <w:numPr>
           <w:ilvl w:val="0"/>
           <w:numId w:val="9"/>
@@ -205,9 +185,17 @@
           <w:szCs w:val="24"/>
           <w:lang w:val="es-MX"/>
         </w:rPr>
-        <w:t xml:space="preserve">Look and </w:t>
-      </w:r>
-      <w:proofErr w:type="spellStart"/>
+        <w:t>Look and Learn Cards (LALC)</w:t>
+      </w:r>
+      <w:r>
+        <w:rPr>
+          <w:rFonts w:ascii="Times New Roman" w:eastAsia="Times New Roman" w:hAnsi="Times New Roman" w:cs="Times New Roman"/>
+          <w:sz w:val="24"/>
+          <w:szCs w:val="24"/>
+          <w:lang w:val="es-MX"/>
+        </w:rPr>
+        <w:t xml:space="preserve"> plantea el uso de tarjetas o </w:t>
+      </w:r>
       <w:r>
         <w:rPr>
           <w:rFonts w:ascii="Times New Roman" w:eastAsia="Times New Roman" w:hAnsi="Times New Roman" w:cs="Times New Roman"/>
@@ -217,66 +205,8 @@
           <w:szCs w:val="24"/>
           <w:lang w:val="es-MX"/>
         </w:rPr>
-        <w:t>Learn</w:t>
-      </w:r>
-      <w:proofErr w:type="spellEnd"/>
-      <w:r>
-        <w:rPr>
-          <w:rFonts w:ascii="Times New Roman" w:eastAsia="Times New Roman" w:hAnsi="Times New Roman" w:cs="Times New Roman"/>
-          <w:i/>
-          <w:iCs/>
-          <w:sz w:val="24"/>
-          <w:szCs w:val="24"/>
-          <w:lang w:val="es-MX"/>
-        </w:rPr>
-        <w:t xml:space="preserve"> </w:t>
-      </w:r>
-      <w:proofErr w:type="spellStart"/>
-      <w:r>
-        <w:rPr>
-          <w:rFonts w:ascii="Times New Roman" w:eastAsia="Times New Roman" w:hAnsi="Times New Roman" w:cs="Times New Roman"/>
-          <w:i/>
-          <w:iCs/>
-          <w:sz w:val="24"/>
-          <w:szCs w:val="24"/>
-          <w:lang w:val="es-MX"/>
-        </w:rPr>
-        <w:t>Cards</w:t>
-      </w:r>
-      <w:proofErr w:type="spellEnd"/>
-      <w:r>
-        <w:rPr>
-          <w:rFonts w:ascii="Times New Roman" w:eastAsia="Times New Roman" w:hAnsi="Times New Roman" w:cs="Times New Roman"/>
-          <w:i/>
-          <w:iCs/>
-          <w:sz w:val="24"/>
-          <w:szCs w:val="24"/>
-          <w:lang w:val="es-MX"/>
-        </w:rPr>
-        <w:t xml:space="preserve"> (LALC)</w:t>
-      </w:r>
-      <w:r>
-        <w:rPr>
-          <w:rFonts w:ascii="Times New Roman" w:eastAsia="Times New Roman" w:hAnsi="Times New Roman" w:cs="Times New Roman"/>
-          <w:sz w:val="24"/>
-          <w:szCs w:val="24"/>
-          <w:lang w:val="es-MX"/>
-        </w:rPr>
-        <w:t xml:space="preserve"> plantea el uso de tarjetas o </w:t>
-      </w:r>
-      <w:proofErr w:type="spellStart"/>
-      <w:r>
-        <w:rPr>
-          <w:rFonts w:ascii="Times New Roman" w:eastAsia="Times New Roman" w:hAnsi="Times New Roman" w:cs="Times New Roman"/>
-          <w:i/>
-          <w:iCs/>
-          <w:sz w:val="24"/>
-          <w:szCs w:val="24"/>
-          <w:lang w:val="es-MX"/>
-        </w:rPr>
         <w:t>cards</w:t>
       </w:r>
-      <w:proofErr w:type="spellEnd"/>
       <w:r>
         <w:rPr>
           <w:rFonts w:ascii="Times New Roman" w:eastAsia="Times New Roman" w:hAnsi="Times New Roman" w:cs="Times New Roman"/>
@@ -355,7 +285,7 @@
     </w:p>
     <w:p>
       <w:pPr>
-        <w:pStyle w:val="Prrafodelista"/>
+        <w:pStyle w:val="ListParagraph"/>
         <w:numPr>
           <w:ilvl w:val="0"/>
           <w:numId w:val="1"/>
@@ -389,7 +319,7 @@
     </w:p>
     <w:p>
       <w:pPr>
-        <w:pStyle w:val="Prrafodelista"/>
+        <w:pStyle w:val="ListParagraph"/>
         <w:numPr>
           <w:ilvl w:val="0"/>
           <w:numId w:val="1"/>
@@ -504,7 +434,7 @@
     </w:p>
     <w:p>
       <w:pPr>
-        <w:pStyle w:val="Prrafodelista"/>
+        <w:pStyle w:val="ListParagraph"/>
         <w:numPr>
           <w:ilvl w:val="0"/>
           <w:numId w:val="1"/>
@@ -565,7 +495,7 @@
     </w:p>
     <w:p>
       <w:pPr>
-        <w:pStyle w:val="Prrafodelista"/>
+        <w:pStyle w:val="ListParagraph"/>
         <w:numPr>
           <w:ilvl w:val="0"/>
           <w:numId w:val="1"/>
@@ -608,7 +538,7 @@
     </w:p>
     <w:p>
       <w:pPr>
-        <w:pStyle w:val="Prrafodelista"/>
+        <w:pStyle w:val="ListParagraph"/>
         <w:numPr>
           <w:ilvl w:val="0"/>
           <w:numId w:val="1"/>
@@ -687,7 +617,7 @@
     </w:p>
     <w:p>
       <w:pPr>
-        <w:pStyle w:val="Prrafodelista"/>
+        <w:pStyle w:val="ListParagraph"/>
         <w:numPr>
           <w:ilvl w:val="0"/>
           <w:numId w:val="1"/>
@@ -733,7 +663,7 @@
     </w:p>
     <w:p>
       <w:pPr>
-        <w:pStyle w:val="Prrafodelista"/>
+        <w:pStyle w:val="ListParagraph"/>
         <w:numPr>
           <w:ilvl w:val="0"/>
           <w:numId w:val="9"/>
@@ -763,7 +693,7 @@
     </w:p>
     <w:p>
       <w:pPr>
-        <w:pStyle w:val="Prrafodelista"/>
+        <w:pStyle w:val="ListParagraph"/>
         <w:numPr>
           <w:ilvl w:val="0"/>
           <w:numId w:val="10"/>
@@ -867,7 +797,7 @@
     </w:p>
     <w:p>
       <w:pPr>
-        <w:pStyle w:val="Prrafodelista"/>
+        <w:pStyle w:val="ListParagraph"/>
         <w:numPr>
           <w:ilvl w:val="0"/>
           <w:numId w:val="8"/>
@@ -893,7 +823,7 @@
     </w:p>
     <w:p>
       <w:pPr>
-        <w:pStyle w:val="Prrafodelista"/>
+        <w:pStyle w:val="ListParagraph"/>
         <w:numPr>
           <w:ilvl w:val="0"/>
           <w:numId w:val="8"/>
@@ -919,7 +849,7 @@
     </w:p>
     <w:p>
       <w:pPr>
-        <w:pStyle w:val="Prrafodelista"/>
+        <w:pStyle w:val="ListParagraph"/>
         <w:numPr>
           <w:ilvl w:val="0"/>
           <w:numId w:val="8"/>
@@ -960,7 +890,6 @@
         </w:rPr>
         <w:t xml:space="preserve">ombre de usuario o </w:t>
       </w:r>
-      <w:proofErr w:type="spellStart"/>
       <w:r>
         <w:rPr>
           <w:rFonts w:ascii="Times New Roman" w:eastAsia="Times New Roman" w:hAnsi="Times New Roman" w:cs="Times New Roman"/>
@@ -972,7 +901,6 @@
         </w:rPr>
         <w:t>nickname</w:t>
       </w:r>
-      <w:proofErr w:type="spellEnd"/>
       <w:r>
         <w:rPr>
           <w:rFonts w:ascii="Times New Roman" w:eastAsia="Times New Roman" w:hAnsi="Times New Roman" w:cs="Times New Roman"/>
@@ -1023,7 +951,7 @@
     </w:p>
     <w:p>
       <w:pPr>
-        <w:pStyle w:val="Prrafodelista"/>
+        <w:pStyle w:val="ListParagraph"/>
         <w:numPr>
           <w:ilvl w:val="0"/>
           <w:numId w:val="8"/>
@@ -1078,7 +1006,7 @@
     </w:p>
     <w:p>
       <w:pPr>
-        <w:pStyle w:val="Prrafodelista"/>
+        <w:pStyle w:val="ListParagraph"/>
         <w:numPr>
           <w:ilvl w:val="0"/>
           <w:numId w:val="10"/>
@@ -1161,7 +1089,6 @@
         </w:rPr>
         <w:t xml:space="preserve">debe hacer </w:t>
       </w:r>
-      <w:proofErr w:type="spellStart"/>
       <w:r>
         <w:rPr>
           <w:rFonts w:ascii="Times New Roman" w:eastAsia="Times New Roman" w:hAnsi="Times New Roman" w:cs="Times New Roman"/>
@@ -1173,7 +1100,6 @@
         </w:rPr>
         <w:t>login</w:t>
       </w:r>
-      <w:proofErr w:type="spellEnd"/>
       <w:r>
         <w:rPr>
           <w:rFonts w:ascii="Times New Roman" w:eastAsia="Times New Roman" w:hAnsi="Times New Roman" w:cs="Times New Roman"/>
@@ -1213,7 +1139,7 @@
     </w:p>
     <w:p>
       <w:pPr>
-        <w:pStyle w:val="Prrafodelista"/>
+        <w:pStyle w:val="ListParagraph"/>
         <w:numPr>
           <w:ilvl w:val="0"/>
           <w:numId w:val="7"/>
@@ -1248,7 +1174,7 @@
     </w:p>
     <w:p>
       <w:pPr>
-        <w:pStyle w:val="Prrafodelista"/>
+        <w:pStyle w:val="ListParagraph"/>
         <w:numPr>
           <w:ilvl w:val="0"/>
           <w:numId w:val="7"/>
@@ -1328,7 +1254,7 @@
     </w:p>
     <w:p>
       <w:pPr>
-        <w:pStyle w:val="Prrafodelista"/>
+        <w:pStyle w:val="ListParagraph"/>
         <w:numPr>
           <w:ilvl w:val="0"/>
           <w:numId w:val="7"/>
@@ -1365,7 +1291,7 @@
     </w:p>
     <w:p>
       <w:pPr>
-        <w:pStyle w:val="Prrafodelista"/>
+        <w:pStyle w:val="ListParagraph"/>
         <w:numPr>
           <w:ilvl w:val="0"/>
           <w:numId w:val="10"/>
@@ -1476,7 +1402,7 @@
     </w:p>
     <w:p>
       <w:pPr>
-        <w:pStyle w:val="Prrafodelista"/>
+        <w:pStyle w:val="ListParagraph"/>
         <w:numPr>
           <w:ilvl w:val="0"/>
           <w:numId w:val="6"/>
@@ -1529,7 +1455,7 @@
     </w:p>
     <w:p>
       <w:pPr>
-        <w:pStyle w:val="Prrafodelista"/>
+        <w:pStyle w:val="ListParagraph"/>
         <w:numPr>
           <w:ilvl w:val="0"/>
           <w:numId w:val="6"/>
@@ -1627,7 +1553,7 @@
     </w:p>
     <w:p>
       <w:pPr>
-        <w:pStyle w:val="Prrafodelista"/>
+        <w:pStyle w:val="ListParagraph"/>
         <w:numPr>
           <w:ilvl w:val="0"/>
           <w:numId w:val="6"/>
@@ -1664,7 +1590,7 @@
     </w:p>
     <w:p>
       <w:pPr>
-        <w:pStyle w:val="Prrafodelista"/>
+        <w:pStyle w:val="ListParagraph"/>
         <w:numPr>
           <w:ilvl w:val="0"/>
           <w:numId w:val="10"/>
@@ -1732,7 +1658,7 @@
     </w:p>
     <w:p>
       <w:pPr>
-        <w:pStyle w:val="Prrafodelista"/>
+        <w:pStyle w:val="ListParagraph"/>
         <w:numPr>
           <w:ilvl w:val="0"/>
           <w:numId w:val="12"/>
@@ -1794,7 +1720,7 @@
     </w:p>
     <w:p>
       <w:pPr>
-        <w:pStyle w:val="Prrafodelista"/>
+        <w:pStyle w:val="ListParagraph"/>
         <w:numPr>
           <w:ilvl w:val="0"/>
           <w:numId w:val="12"/>
@@ -1873,7 +1799,7 @@
     </w:p>
     <w:p>
       <w:pPr>
-        <w:pStyle w:val="Prrafodelista"/>
+        <w:pStyle w:val="ListParagraph"/>
         <w:numPr>
           <w:ilvl w:val="0"/>
           <w:numId w:val="12"/>
@@ -1909,7 +1835,7 @@
     </w:p>
     <w:p>
       <w:pPr>
-        <w:pStyle w:val="Prrafodelista"/>
+        <w:pStyle w:val="ListParagraph"/>
         <w:numPr>
           <w:ilvl w:val="0"/>
           <w:numId w:val="10"/>
@@ -2004,7 +1930,7 @@
     </w:p>
     <w:p>
       <w:pPr>
-        <w:pStyle w:val="Prrafodelista"/>
+        <w:pStyle w:val="ListParagraph"/>
         <w:numPr>
           <w:ilvl w:val="0"/>
           <w:numId w:val="4"/>
@@ -2111,7 +2037,7 @@
     </w:p>
     <w:p>
       <w:pPr>
-        <w:pStyle w:val="Prrafodelista"/>
+        <w:pStyle w:val="ListParagraph"/>
         <w:numPr>
           <w:ilvl w:val="0"/>
           <w:numId w:val="4"/>
@@ -2137,7 +2063,7 @@
     </w:p>
     <w:p>
       <w:pPr>
-        <w:pStyle w:val="Prrafodelista"/>
+        <w:pStyle w:val="ListParagraph"/>
         <w:numPr>
           <w:ilvl w:val="1"/>
           <w:numId w:val="4"/>
@@ -2181,7 +2107,7 @@
     </w:p>
     <w:p>
       <w:pPr>
-        <w:pStyle w:val="Prrafodelista"/>
+        <w:pStyle w:val="ListParagraph"/>
         <w:numPr>
           <w:ilvl w:val="0"/>
           <w:numId w:val="4"/>
@@ -2254,7 +2180,7 @@
     </w:p>
     <w:p>
       <w:pPr>
-        <w:pStyle w:val="Prrafodelista"/>
+        <w:pStyle w:val="ListParagraph"/>
         <w:numPr>
           <w:ilvl w:val="0"/>
           <w:numId w:val="10"/>
@@ -2376,7 +2302,7 @@
     </w:p>
     <w:p>
       <w:pPr>
-        <w:pStyle w:val="Prrafodelista"/>
+        <w:pStyle w:val="ListParagraph"/>
         <w:numPr>
           <w:ilvl w:val="0"/>
           <w:numId w:val="13"/>
@@ -2491,7 +2417,7 @@
     </w:p>
     <w:p>
       <w:pPr>
-        <w:pStyle w:val="Prrafodelista"/>
+        <w:pStyle w:val="ListParagraph"/>
         <w:numPr>
           <w:ilvl w:val="0"/>
           <w:numId w:val="13"/>
@@ -2516,7 +2442,7 @@
     </w:p>
     <w:p>
       <w:pPr>
-        <w:pStyle w:val="Prrafodelista"/>
+        <w:pStyle w:val="ListParagraph"/>
         <w:numPr>
           <w:ilvl w:val="1"/>
           <w:numId w:val="13"/>
@@ -2560,7 +2486,7 @@
     </w:p>
     <w:p>
       <w:pPr>
-        <w:pStyle w:val="Prrafodelista"/>
+        <w:pStyle w:val="ListParagraph"/>
         <w:numPr>
           <w:ilvl w:val="0"/>
           <w:numId w:val="13"/>
@@ -2632,7 +2558,7 @@
     </w:p>
     <w:p>
       <w:pPr>
-        <w:pStyle w:val="Prrafodelista"/>
+        <w:pStyle w:val="ListParagraph"/>
         <w:numPr>
           <w:ilvl w:val="0"/>
           <w:numId w:val="10"/>
@@ -2765,7 +2691,7 @@
     </w:p>
     <w:p>
       <w:pPr>
-        <w:pStyle w:val="Prrafodelista"/>
+        <w:pStyle w:val="ListParagraph"/>
         <w:numPr>
           <w:ilvl w:val="0"/>
           <w:numId w:val="5"/>
@@ -2845,7 +2771,7 @@
     </w:p>
     <w:p>
       <w:pPr>
-        <w:pStyle w:val="Prrafodelista"/>
+        <w:pStyle w:val="ListParagraph"/>
         <w:numPr>
           <w:ilvl w:val="0"/>
           <w:numId w:val="5"/>
@@ -2871,7 +2797,7 @@
     </w:p>
     <w:p>
       <w:pPr>
-        <w:pStyle w:val="Prrafodelista"/>
+        <w:pStyle w:val="ListParagraph"/>
         <w:numPr>
           <w:ilvl w:val="0"/>
           <w:numId w:val="5"/>
@@ -2898,7 +2824,7 @@
     </w:p>
     <w:p>
       <w:pPr>
-        <w:pStyle w:val="Prrafodelista"/>
+        <w:pStyle w:val="ListParagraph"/>
         <w:numPr>
           <w:ilvl w:val="0"/>
           <w:numId w:val="5"/>
@@ -2935,7 +2861,7 @@
     </w:p>
     <w:p>
       <w:pPr>
-        <w:pStyle w:val="Prrafodelista"/>
+        <w:pStyle w:val="ListParagraph"/>
         <w:numPr>
           <w:ilvl w:val="0"/>
           <w:numId w:val="10"/>
@@ -3050,7 +2976,7 @@
     </w:p>
     <w:p>
       <w:pPr>
-        <w:pStyle w:val="Prrafodelista"/>
+        <w:pStyle w:val="ListParagraph"/>
         <w:numPr>
           <w:ilvl w:val="0"/>
           <w:numId w:val="11"/>
@@ -3093,7 +3019,7 @@
     </w:p>
     <w:p>
       <w:pPr>
-        <w:pStyle w:val="Prrafodelista"/>
+        <w:pStyle w:val="ListParagraph"/>
         <w:numPr>
           <w:ilvl w:val="0"/>
           <w:numId w:val="11"/>
@@ -3163,7 +3089,7 @@
     </w:p>
     <w:p>
       <w:pPr>
-        <w:pStyle w:val="Prrafodelista"/>
+        <w:pStyle w:val="ListParagraph"/>
         <w:numPr>
           <w:ilvl w:val="0"/>
           <w:numId w:val="11"/>
@@ -3197,7 +3123,7 @@
     </w:p>
     <w:p>
       <w:pPr>
-        <w:pStyle w:val="Prrafodelista"/>
+        <w:pStyle w:val="ListParagraph"/>
         <w:numPr>
           <w:ilvl w:val="1"/>
           <w:numId w:val="11"/>
@@ -3294,7 +3220,7 @@
     </w:p>
     <w:p>
       <w:pPr>
-        <w:pStyle w:val="Prrafodelista"/>
+        <w:pStyle w:val="ListParagraph"/>
         <w:numPr>
           <w:ilvl w:val="0"/>
           <w:numId w:val="11"/>
@@ -3348,7 +3274,7 @@
     </w:p>
     <w:p>
       <w:pPr>
-        <w:pStyle w:val="Prrafodelista"/>
+        <w:pStyle w:val="ListParagraph"/>
         <w:numPr>
           <w:ilvl w:val="0"/>
           <w:numId w:val="10"/>
@@ -3463,7 +3389,7 @@
     </w:p>
     <w:p>
       <w:pPr>
-        <w:pStyle w:val="Prrafodelista"/>
+        <w:pStyle w:val="ListParagraph"/>
         <w:numPr>
           <w:ilvl w:val="0"/>
           <w:numId w:val="3"/>
@@ -3507,7 +3433,7 @@
     </w:p>
     <w:p>
       <w:pPr>
-        <w:pStyle w:val="Prrafodelista"/>
+        <w:pStyle w:val="ListParagraph"/>
         <w:numPr>
           <w:ilvl w:val="0"/>
           <w:numId w:val="3"/>
@@ -3551,7 +3477,7 @@
     </w:p>
     <w:p>
       <w:pPr>
-        <w:pStyle w:val="Prrafodelista"/>
+        <w:pStyle w:val="ListParagraph"/>
         <w:numPr>
           <w:ilvl w:val="0"/>
           <w:numId w:val="3"/>
@@ -3577,7 +3503,7 @@
     </w:p>
     <w:p>
       <w:pPr>
-        <w:pStyle w:val="Prrafodelista"/>
+        <w:pStyle w:val="ListParagraph"/>
         <w:numPr>
           <w:ilvl w:val="0"/>
           <w:numId w:val="3"/>
@@ -3603,7 +3529,7 @@
     </w:p>
     <w:p>
       <w:pPr>
-        <w:pStyle w:val="Prrafodelista"/>
+        <w:pStyle w:val="ListParagraph"/>
         <w:numPr>
           <w:ilvl w:val="0"/>
           <w:numId w:val="3"/>
@@ -3640,7 +3566,7 @@
     </w:p>
     <w:p>
       <w:pPr>
-        <w:pStyle w:val="Prrafodelista"/>
+        <w:pStyle w:val="ListParagraph"/>
         <w:numPr>
           <w:ilvl w:val="0"/>
           <w:numId w:val="10"/>
@@ -3715,7 +3641,7 @@
     </w:p>
     <w:p>
       <w:pPr>
-        <w:pStyle w:val="Prrafodelista"/>
+        <w:pStyle w:val="ListParagraph"/>
         <w:numPr>
           <w:ilvl w:val="0"/>
           <w:numId w:val="14"/>
@@ -3773,7 +3699,7 @@
     </w:p>
     <w:p>
       <w:pPr>
-        <w:pStyle w:val="Prrafodelista"/>
+        <w:pStyle w:val="ListParagraph"/>
         <w:numPr>
           <w:ilvl w:val="0"/>
           <w:numId w:val="9"/>
@@ -4176,7 +4102,7 @@
     </w:p>
     <w:p>
       <w:pPr>
-        <w:pStyle w:val="Prrafodelista"/>
+        <w:pStyle w:val="ListParagraph"/>
         <w:numPr>
           <w:ilvl w:val="0"/>
           <w:numId w:val="9"/>
@@ -4571,7 +4497,7 @@
     </w:p>
     <w:p>
       <w:pPr>
-        <w:pStyle w:val="Prrafodelista"/>
+        <w:pStyle w:val="ListParagraph"/>
         <w:numPr>
           <w:ilvl w:val="0"/>
           <w:numId w:val="9"/>
@@ -4604,7 +4530,7 @@
     </w:p>
     <w:p>
       <w:pPr>
-        <w:pStyle w:val="Prrafodelista"/>
+        <w:pStyle w:val="ListParagraph"/>
         <w:numPr>
           <w:ilvl w:val="1"/>
           <w:numId w:val="9"/>
@@ -4743,7 +4669,70 @@
           <w:szCs w:val="24"/>
           <w:lang w:val="es-EC"/>
         </w:rPr>
-        <w:t>isual Studio 2019.</w:t>
+        <w:t xml:space="preserve">isual Studio 2019. </w:t>
+      </w:r>
+      <w:r>
+        <w:rPr>
+          <w:rFonts w:ascii="Times New Roman" w:hAnsi="Times New Roman" w:cs="Times New Roman"/>
+          <w:sz w:val="24"/>
+          <w:szCs w:val="24"/>
+          <w:lang w:val="es-EC"/>
+        </w:rPr>
+        <w:t>Existirán dos aplicativos:</w:t>
+      </w:r>
+      <w:r>
+        <w:rPr>
+          <w:rFonts w:ascii="Times New Roman" w:hAnsi="Times New Roman" w:cs="Times New Roman"/>
+          <w:sz w:val="24"/>
+          <w:szCs w:val="24"/>
+          <w:lang w:val="es-EC"/>
+        </w:rPr>
+        <w:t xml:space="preserve"> LALC</w:t>
+      </w:r>
+      <w:r>
+        <w:rPr>
+          <w:rFonts w:ascii="Times New Roman" w:hAnsi="Times New Roman" w:cs="Times New Roman"/>
+          <w:sz w:val="24"/>
+          <w:szCs w:val="24"/>
+          <w:lang w:val="es-EC"/>
+        </w:rPr>
+        <w:t>-</w:t>
+      </w:r>
+      <w:r>
+        <w:rPr>
+          <w:rFonts w:ascii="Times New Roman" w:hAnsi="Times New Roman" w:cs="Times New Roman"/>
+          <w:sz w:val="24"/>
+          <w:szCs w:val="24"/>
+          <w:lang w:val="es-EC"/>
+        </w:rPr>
+        <w:t>API y LALC</w:t>
+      </w:r>
+      <w:r>
+        <w:rPr>
+          <w:rFonts w:ascii="Times New Roman" w:hAnsi="Times New Roman" w:cs="Times New Roman"/>
+          <w:sz w:val="24"/>
+          <w:szCs w:val="24"/>
+          <w:lang w:val="es-EC"/>
+        </w:rPr>
+        <w:t>-</w:t>
+      </w:r>
+      <w:r>
+        <w:rPr>
+          <w:rFonts w:ascii="Times New Roman" w:hAnsi="Times New Roman" w:cs="Times New Roman"/>
+          <w:sz w:val="24"/>
+          <w:szCs w:val="24"/>
+          <w:lang w:val="es-EC"/>
+        </w:rPr>
+        <w:t>UWP</w:t>
+      </w:r>
+      <w:r>
+        <w:rPr>
+          <w:rFonts w:ascii="Times New Roman" w:hAnsi="Times New Roman" w:cs="Times New Roman"/>
+          <w:sz w:val="24"/>
+          <w:szCs w:val="24"/>
+          <w:lang w:val="es-EC"/>
+        </w:rPr>
+        <w:t>. Así como también</w:t>
       </w:r>
       <w:r>
         <w:rPr>
@@ -4761,87 +4750,6 @@
           <w:szCs w:val="24"/>
           <w:lang w:val="es-EC"/>
         </w:rPr>
-        <w:t>E</w:t>
-      </w:r>
-      <w:r>
-        <w:rPr>
-          <w:rFonts w:ascii="Times New Roman" w:hAnsi="Times New Roman" w:cs="Times New Roman"/>
-          <w:sz w:val="24"/>
-          <w:szCs w:val="24"/>
-          <w:lang w:val="es-EC"/>
-        </w:rPr>
-        <w:t>xistirán dos aplicativos:</w:t>
-      </w:r>
-      <w:r>
-        <w:rPr>
-          <w:rFonts w:ascii="Times New Roman" w:hAnsi="Times New Roman" w:cs="Times New Roman"/>
-          <w:sz w:val="24"/>
-          <w:szCs w:val="24"/>
-          <w:lang w:val="es-EC"/>
-        </w:rPr>
-        <w:t xml:space="preserve"> LALC</w:t>
-      </w:r>
-      <w:r>
-        <w:rPr>
-          <w:rFonts w:ascii="Times New Roman" w:hAnsi="Times New Roman" w:cs="Times New Roman"/>
-          <w:sz w:val="24"/>
-          <w:szCs w:val="24"/>
-          <w:lang w:val="es-EC"/>
-        </w:rPr>
-        <w:t>-</w:t>
-      </w:r>
-      <w:r>
-        <w:rPr>
-          <w:rFonts w:ascii="Times New Roman" w:hAnsi="Times New Roman" w:cs="Times New Roman"/>
-          <w:sz w:val="24"/>
-          <w:szCs w:val="24"/>
-          <w:lang w:val="es-EC"/>
-        </w:rPr>
-        <w:t>API y LALC</w:t>
-      </w:r>
-      <w:r>
-        <w:rPr>
-          <w:rFonts w:ascii="Times New Roman" w:hAnsi="Times New Roman" w:cs="Times New Roman"/>
-          <w:sz w:val="24"/>
-          <w:szCs w:val="24"/>
-          <w:lang w:val="es-EC"/>
-        </w:rPr>
-        <w:t>-</w:t>
-      </w:r>
-      <w:r>
-        <w:rPr>
-          <w:rFonts w:ascii="Times New Roman" w:hAnsi="Times New Roman" w:cs="Times New Roman"/>
-          <w:sz w:val="24"/>
-          <w:szCs w:val="24"/>
-          <w:lang w:val="es-EC"/>
-        </w:rPr>
-        <w:t>UWP</w:t>
-      </w:r>
-      <w:r>
-        <w:rPr>
-          <w:rFonts w:ascii="Times New Roman" w:hAnsi="Times New Roman" w:cs="Times New Roman"/>
-          <w:sz w:val="24"/>
-          <w:szCs w:val="24"/>
-          <w:lang w:val="es-EC"/>
-        </w:rPr>
-        <w:t>. Así como también</w:t>
-      </w:r>
-      <w:r>
-        <w:rPr>
-          <w:rFonts w:ascii="Times New Roman" w:hAnsi="Times New Roman" w:cs="Times New Roman"/>
-          <w:sz w:val="24"/>
-          <w:szCs w:val="24"/>
-          <w:lang w:val="es-EC"/>
-        </w:rPr>
-        <w:t xml:space="preserve"> </w:t>
-      </w:r>
-      <w:r>
-        <w:rPr>
-          <w:rFonts w:ascii="Times New Roman" w:hAnsi="Times New Roman" w:cs="Times New Roman"/>
-          <w:sz w:val="24"/>
-          <w:szCs w:val="24"/>
-          <w:lang w:val="es-EC"/>
-        </w:rPr>
         <w:t>el</w:t>
       </w:r>
       <w:r>
@@ -4853,7 +4761,6 @@
         </w:rPr>
         <w:t xml:space="preserve"> archivo </w:t>
       </w:r>
-      <w:proofErr w:type="spellStart"/>
       <w:r>
         <w:rPr>
           <w:rFonts w:ascii="Times New Roman" w:hAnsi="Times New Roman" w:cs="Times New Roman"/>
@@ -4863,67 +4770,28 @@
         </w:rPr>
         <w:t>LALCDB</w:t>
       </w:r>
-      <w:bookmarkStart w:id="0" w:name="_GoBack"/>
-      <w:bookmarkEnd w:id="0"/>
-      <w:r>
-        <w:rPr>
-          <w:rFonts w:ascii="Times New Roman" w:hAnsi="Times New Roman" w:cs="Times New Roman"/>
-          <w:sz w:val="24"/>
-          <w:szCs w:val="24"/>
-          <w:lang w:val="es-EC"/>
-        </w:rPr>
-        <w:t>.sql</w:t>
-      </w:r>
-      <w:proofErr w:type="spellEnd"/>
-      <w:r>
-        <w:rPr>
-          <w:rFonts w:ascii="Times New Roman" w:hAnsi="Times New Roman" w:cs="Times New Roman"/>
-          <w:sz w:val="24"/>
-          <w:szCs w:val="24"/>
-          <w:lang w:val="es-EC"/>
-        </w:rPr>
-        <w:t xml:space="preserve">. Es indispensable el ejecutar este último en Visual Studio 2019 o en </w:t>
-      </w:r>
-      <w:r>
-        <w:rPr>
-          <w:rFonts w:ascii="Times New Roman" w:hAnsi="Times New Roman" w:cs="Times New Roman"/>
-          <w:sz w:val="24"/>
-          <w:szCs w:val="24"/>
-          <w:lang w:val="es-EC"/>
-        </w:rPr>
-        <w:t>Microsoft SQL Server Management Studio 18</w:t>
-      </w:r>
-      <w:r>
-        <w:rPr>
-          <w:rFonts w:ascii="Times New Roman" w:hAnsi="Times New Roman" w:cs="Times New Roman"/>
-          <w:sz w:val="24"/>
-          <w:szCs w:val="24"/>
-          <w:lang w:val="es-EC"/>
-        </w:rPr>
-        <w:t xml:space="preserve">, ya que contiene </w:t>
-      </w:r>
-      <w:r>
-        <w:rPr>
-          <w:rFonts w:ascii="Times New Roman" w:hAnsi="Times New Roman" w:cs="Times New Roman"/>
-          <w:sz w:val="24"/>
-          <w:szCs w:val="24"/>
-          <w:lang w:val="es-EC"/>
-        </w:rPr>
-        <w:t>el código para la creación de la base de datos</w:t>
-      </w:r>
-      <w:r>
-        <w:rPr>
-          <w:rFonts w:ascii="Times New Roman" w:hAnsi="Times New Roman" w:cs="Times New Roman"/>
-          <w:sz w:val="24"/>
-          <w:szCs w:val="24"/>
-          <w:lang w:val="es-EC"/>
-        </w:rPr>
-        <w:t>.</w:t>
-      </w:r>
-    </w:p>
-    <w:p>
-      <w:pPr>
-        <w:pStyle w:val="Prrafodelista"/>
+      <w:r>
+        <w:rPr>
+          <w:rFonts w:ascii="Times New Roman" w:hAnsi="Times New Roman" w:cs="Times New Roman"/>
+          <w:sz w:val="24"/>
+          <w:szCs w:val="24"/>
+          <w:lang w:val="es-EC"/>
+        </w:rPr>
+        <w:t>.sql. Es indispensable el ejecutar este último en Visual Studio 2019 o en Microsoft SQL Server Management Studio 18</w:t>
+      </w:r>
+      <w:r>
+        <w:rPr>
+          <w:rFonts w:ascii="Times New Roman" w:hAnsi="Times New Roman" w:cs="Times New Roman"/>
+          <w:sz w:val="24"/>
+          <w:szCs w:val="24"/>
+          <w:lang w:val="es-EC"/>
+        </w:rPr>
+        <w:t>, ya que contiene el código para la creación de la base de datos.</w:t>
+      </w:r>
+    </w:p>
+    <w:p>
+      <w:pPr>
+        <w:pStyle w:val="ListParagraph"/>
         <w:numPr>
           <w:ilvl w:val="1"/>
           <w:numId w:val="9"/>
@@ -5010,7 +4878,6 @@
         </w:rPr>
         <w:t xml:space="preserve">l archivo </w:t>
       </w:r>
-      <w:proofErr w:type="spellStart"/>
       <w:r>
         <w:rPr>
           <w:rFonts w:ascii="Times New Roman" w:hAnsi="Times New Roman" w:cs="Times New Roman"/>
@@ -5022,7 +4889,6 @@
         </w:rPr>
         <w:t>Web.config</w:t>
       </w:r>
-      <w:proofErr w:type="spellEnd"/>
       <w:r>
         <w:rPr>
           <w:rFonts w:ascii="Times New Roman" w:hAnsi="Times New Roman" w:cs="Times New Roman"/>
@@ -5077,7 +4943,6 @@
         </w:rPr>
         <w:t xml:space="preserve"> en cada ordenador personal. Por ello, se añade un </w:t>
       </w:r>
-      <w:proofErr w:type="spellStart"/>
       <w:r>
         <w:rPr>
           <w:rFonts w:ascii="Times New Roman" w:hAnsi="Times New Roman" w:cs="Times New Roman"/>
@@ -5087,33 +4952,8 @@
           <w:szCs w:val="24"/>
           <w:lang w:val="es-EC"/>
         </w:rPr>
-        <w:t>Connection</w:t>
-      </w:r>
-      <w:proofErr w:type="spellEnd"/>
-      <w:r>
-        <w:rPr>
-          <w:rFonts w:ascii="Times New Roman" w:hAnsi="Times New Roman" w:cs="Times New Roman"/>
-          <w:i/>
-          <w:iCs/>
-          <w:sz w:val="24"/>
-          <w:szCs w:val="24"/>
-          <w:lang w:val="es-EC"/>
-        </w:rPr>
-        <w:t xml:space="preserve"> </w:t>
-      </w:r>
-      <w:proofErr w:type="spellStart"/>
-      <w:r>
-        <w:rPr>
-          <w:rFonts w:ascii="Times New Roman" w:hAnsi="Times New Roman" w:cs="Times New Roman"/>
-          <w:i/>
-          <w:iCs/>
-          <w:sz w:val="24"/>
-          <w:szCs w:val="24"/>
-          <w:lang w:val="es-EC"/>
-        </w:rPr>
-        <w:t>String</w:t>
-      </w:r>
-      <w:proofErr w:type="spellEnd"/>
+        <w:t>Connection String</w:t>
+      </w:r>
       <w:r>
         <w:rPr>
           <w:rFonts w:ascii="Times New Roman" w:hAnsi="Times New Roman" w:cs="Times New Roman"/>
@@ -5144,7 +4984,7 @@
     </w:p>
     <w:p>
       <w:pPr>
-        <w:pStyle w:val="Prrafodelista"/>
+        <w:pStyle w:val="ListParagraph"/>
         <w:numPr>
           <w:ilvl w:val="1"/>
           <w:numId w:val="9"/>
@@ -5171,7 +5011,7 @@
       <w:hyperlink r:id="rId10" w:history="1">
         <w:r>
           <w:rPr>
-            <w:rStyle w:val="Hipervnculo"/>
+            <w:rStyle w:val="Hyperlink"/>
             <w:rFonts w:ascii="Times New Roman" w:hAnsi="Times New Roman" w:cs="Times New Roman"/>
             <w:sz w:val="24"/>
             <w:szCs w:val="24"/>
@@ -5189,7 +5029,6 @@
         </w:rPr>
         <w:t xml:space="preserve"> (sabiendo que se puede alternar entre los nombres de los controladores), debe dirigir a los datos almacenados de Categorías de la Base de datos en formato </w:t>
       </w:r>
-      <w:proofErr w:type="spellStart"/>
       <w:r>
         <w:rPr>
           <w:rFonts w:ascii="Times New Roman" w:hAnsi="Times New Roman" w:cs="Times New Roman"/>
@@ -5201,7 +5040,6 @@
         </w:rPr>
         <w:t>Json</w:t>
       </w:r>
-      <w:proofErr w:type="spellEnd"/>
       <w:r>
         <w:rPr>
           <w:rFonts w:ascii="Times New Roman" w:hAnsi="Times New Roman" w:cs="Times New Roman"/>
@@ -5241,7 +5079,7 @@
     </w:p>
     <w:p>
       <w:pPr>
-        <w:pStyle w:val="Prrafodelista"/>
+        <w:pStyle w:val="ListParagraph"/>
         <w:numPr>
           <w:ilvl w:val="1"/>
           <w:numId w:val="9"/>
@@ -5403,7 +5241,7 @@
     </w:p>
     <w:p>
       <w:pPr>
-        <w:pStyle w:val="Prrafodelista"/>
+        <w:pStyle w:val="ListParagraph"/>
         <w:numPr>
           <w:ilvl w:val="1"/>
           <w:numId w:val="9"/>
@@ -5445,7 +5283,6 @@
         </w:rPr>
         <w:t xml:space="preserve"> ya se puede empezar a navegar por el aplicativo una vez hecho el </w:t>
       </w:r>
-      <w:proofErr w:type="spellStart"/>
       <w:r>
         <w:rPr>
           <w:rFonts w:ascii="Times New Roman" w:hAnsi="Times New Roman" w:cs="Times New Roman"/>
@@ -5457,7 +5294,6 @@
         </w:rPr>
         <w:t>Login</w:t>
       </w:r>
-      <w:proofErr w:type="spellEnd"/>
       <w:r>
         <w:rPr>
           <w:rFonts w:ascii="Times New Roman" w:hAnsi="Times New Roman" w:cs="Times New Roman"/>
@@ -5470,7 +5306,7 @@
     </w:p>
     <w:p>
       <w:pPr>
-        <w:pStyle w:val="Prrafodelista"/>
+        <w:pStyle w:val="ListParagraph"/>
         <w:numPr>
           <w:ilvl w:val="1"/>
           <w:numId w:val="9"/>
@@ -5578,7 +5414,7 @@
     </w:p>
     <w:p>
       <w:pPr>
-        <w:pStyle w:val="Prrafodelista"/>
+        <w:pStyle w:val="ListParagraph"/>
         <w:numPr>
           <w:ilvl w:val="1"/>
           <w:numId w:val="9"/>
@@ -5622,6 +5458,117 @@
           <w:lang w:val="es-MX"/>
         </w:rPr>
         <w:t>s sencilla para el usuario, se añadieron 2 elementos en la pantalla de categoría y subcategoría: una barra lateral en la cual mostrará en lista todos los elementos referentes al mismo, y una sección para elementos prioritarios.</w:t>
+      </w:r>
+    </w:p>
+    <w:p>
+      <w:pPr>
+        <w:pStyle w:val="ListParagraph"/>
+        <w:tabs>
+          <w:tab w:val="left" w:pos="1630"/>
+        </w:tabs>
+        <w:spacing w:line="360" w:lineRule="auto"/>
+        <w:ind w:left="1134"/>
+        <w:jc w:val="both"/>
+        <w:rPr>
+          <w:rFonts w:ascii="Times New Roman" w:eastAsia="Times New Roman" w:hAnsi="Times New Roman" w:cs="Times New Roman"/>
+          <w:b/>
+          <w:bCs/>
+          <w:sz w:val="24"/>
+          <w:szCs w:val="24"/>
+          <w:lang w:val="es-MX"/>
+        </w:rPr>
+      </w:pPr>
+      <w:r>
+        <w:rPr>
+          <w:rFonts w:ascii="Times New Roman" w:eastAsia="Times New Roman" w:hAnsi="Times New Roman" w:cs="Times New Roman"/>
+          <w:b/>
+          <w:bCs/>
+          <w:sz w:val="24"/>
+          <w:szCs w:val="24"/>
+          <w:lang w:val="es-MX"/>
+        </w:rPr>
+        <w:lastRenderedPageBreak/>
+        <w:t>Usuario</w:t>
+      </w:r>
+      <w:r>
+        <w:rPr>
+          <w:rFonts w:ascii="Times New Roman" w:eastAsia="Times New Roman" w:hAnsi="Times New Roman" w:cs="Times New Roman"/>
+          <w:b/>
+          <w:bCs/>
+          <w:sz w:val="24"/>
+          <w:szCs w:val="24"/>
+          <w:lang w:val="es-MX"/>
+        </w:rPr>
+        <w:t>s</w:t>
+      </w:r>
+      <w:r>
+        <w:rPr>
+          <w:rFonts w:ascii="Times New Roman" w:eastAsia="Times New Roman" w:hAnsi="Times New Roman" w:cs="Times New Roman"/>
+          <w:b/>
+          <w:bCs/>
+          <w:sz w:val="24"/>
+          <w:szCs w:val="24"/>
+          <w:lang w:val="es-MX"/>
+        </w:rPr>
+        <w:t xml:space="preserve"> Disponibles</w:t>
+      </w:r>
+    </w:p>
+    <w:p>
+      <w:pPr>
+        <w:pStyle w:val="ListParagraph"/>
+        <w:numPr>
+          <w:ilvl w:val="0"/>
+          <w:numId w:val="16"/>
+        </w:numPr>
+        <w:tabs>
+          <w:tab w:val="left" w:pos="1630"/>
+        </w:tabs>
+        <w:spacing w:line="360" w:lineRule="auto"/>
+        <w:jc w:val="both"/>
+        <w:rPr>
+          <w:rFonts w:ascii="Times New Roman" w:eastAsia="Times New Roman" w:hAnsi="Times New Roman" w:cs="Times New Roman"/>
+          <w:sz w:val="24"/>
+          <w:szCs w:val="24"/>
+          <w:lang w:val="es-ES"/>
+        </w:rPr>
+      </w:pPr>
+      <w:r>
+        <w:rPr>
+          <w:rFonts w:ascii="Times New Roman" w:eastAsia="Times New Roman" w:hAnsi="Times New Roman" w:cs="Times New Roman"/>
+          <w:sz w:val="24"/>
+          <w:szCs w:val="24"/>
+          <w:lang w:val="es-ES"/>
+        </w:rPr>
+        <w:t>email: user@gmail.com clave: 12345678</w:t>
+      </w:r>
+    </w:p>
+    <w:p>
+      <w:pPr>
+        <w:pStyle w:val="ListParagraph"/>
+        <w:numPr>
+          <w:ilvl w:val="0"/>
+          <w:numId w:val="16"/>
+        </w:numPr>
+        <w:tabs>
+          <w:tab w:val="left" w:pos="1630"/>
+        </w:tabs>
+        <w:spacing w:line="360" w:lineRule="auto"/>
+        <w:jc w:val="both"/>
+        <w:rPr>
+          <w:rFonts w:ascii="Times New Roman" w:eastAsia="Times New Roman" w:hAnsi="Times New Roman" w:cs="Times New Roman"/>
+          <w:sz w:val="24"/>
+          <w:szCs w:val="24"/>
+          <w:lang w:val="es-ES"/>
+        </w:rPr>
+      </w:pPr>
+      <w:r>
+        <w:rPr>
+          <w:rFonts w:ascii="Times New Roman" w:eastAsia="Times New Roman" w:hAnsi="Times New Roman" w:cs="Times New Roman"/>
+          <w:sz w:val="24"/>
+          <w:szCs w:val="24"/>
+          <w:lang w:val="es-ES"/>
+        </w:rPr>
+        <w:t>email: udla@gmail.com clave: udla1234</w:t>
       </w:r>
     </w:p>
     <w:sectPr>
@@ -5635,7 +5582,7 @@
 </file>
 
 <file path=word/numbering.xml><?xml version="1.0" encoding="utf-8"?>
-<w:numbering xmlns:wpc="http://schemas.microsoft.com/office/word/2010/wordprocessingCanvas" xmlns:cx="http://schemas.microsoft.com/office/drawing/2014/chartex" xmlns:cx1="http://schemas.microsoft.com/office/drawing/2015/9/8/chartex" xmlns:cx2="http://schemas.microsoft.com/office/drawing/2015/10/21/chartex" xmlns:cx3="http://schemas.microsoft.com/office/drawing/2016/5/9/chartex" xmlns:cx4="http://schemas.microsoft.com/office/drawing/2016/5/10/chartex" xmlns:cx5="http://schemas.microsoft.com/office/drawing/2016/5/11/chartex" xmlns:cx6="http://schemas.microsoft.com/office/drawing/2016/5/12/chartex" xmlns:cx7="http://schemas.microsoft.com/office/drawing/2016/5/13/chartex" xmlns:cx8="http://schemas.microsoft.com/office/drawing/2016/5/14/chartex" xmlns:mc="http://schemas.openxmlformats.org/markup-compatibility/2006" xmlns:aink="http://schemas.microsoft.com/office/drawing/2016/ink" xmlns:am3d="http://schemas.microsoft.com/office/drawing/2017/model3d" xmlns:o="urn:schemas-microsoft-com:office:office" xmlns:r="http://schemas.openxmlformats.org/officeDocument/2006/relationships" xmlns:m="http://schemas.openxmlformats.org/officeDocument/2006/math" xmlns:v="urn:schemas-microsoft-com:vml" xmlns:wp14="http://schemas.microsoft.com/office/word/2010/wordprocessingDrawing" xmlns:wp="http://schemas.openxmlformats.org/drawingml/2006/wordprocessingDrawing" xmlns:w10="urn:schemas-microsoft-com:office:word" xmlns:w="http://schemas.openxmlformats.org/wordprocessingml/2006/main" xmlns:w14="http://schemas.microsoft.com/office/word/2010/wordml" xmlns:w15="http://schemas.microsoft.com/office/word/2012/wordml" xmlns:w16cid="http://schemas.microsoft.com/office/word/2016/wordml/cid" xmlns:w16se="http://schemas.microsoft.com/office/word/2015/wordml/symex" xmlns:wpg="http://schemas.microsoft.com/office/word/2010/wordprocessingGroup" xmlns:wpi="http://schemas.microsoft.com/office/word/2010/wordprocessingInk" xmlns:wne="http://schemas.microsoft.com/office/word/2006/wordml" xmlns:wps="http://schemas.microsoft.com/office/word/2010/wordprocessingShape" mc:Ignorable="w14 w15 w16se w16cid wp14">
+<w:numbering xmlns:wpc="http://schemas.microsoft.com/office/word/2010/wordprocessingCanvas" xmlns:cx="http://schemas.microsoft.com/office/drawing/2014/chartex" xmlns:cx1="http://schemas.microsoft.com/office/drawing/2015/9/8/chartex" xmlns:cx2="http://schemas.microsoft.com/office/drawing/2015/10/21/chartex" xmlns:cx3="http://schemas.microsoft.com/office/drawing/2016/5/9/chartex" xmlns:cx4="http://schemas.microsoft.com/office/drawing/2016/5/10/chartex" xmlns:cx5="http://schemas.microsoft.com/office/drawing/2016/5/11/chartex" xmlns:cx6="http://schemas.microsoft.com/office/drawing/2016/5/12/chartex" xmlns:cx7="http://schemas.microsoft.com/office/drawing/2016/5/13/chartex" xmlns:cx8="http://schemas.microsoft.com/office/drawing/2016/5/14/chartex" xmlns:mc="http://schemas.openxmlformats.org/markup-compatibility/2006" xmlns:aink="http://schemas.microsoft.com/office/drawing/2016/ink" xmlns:am3d="http://schemas.microsoft.com/office/drawing/2017/model3d" xmlns:o="urn:schemas-microsoft-com:office:office" xmlns:r="http://schemas.openxmlformats.org/officeDocument/2006/relationships" xmlns:m="http://schemas.openxmlformats.org/officeDocument/2006/math" xmlns:v="urn:schemas-microsoft-com:vml" xmlns:wp14="http://schemas.microsoft.com/office/word/2010/wordprocessingDrawing" xmlns:wp="http://schemas.openxmlformats.org/drawingml/2006/wordprocessingDrawing" xmlns:w10="urn:schemas-microsoft-com:office:word" xmlns:w="http://schemas.openxmlformats.org/wordprocessingml/2006/main" xmlns:w14="http://schemas.microsoft.com/office/word/2010/wordml" xmlns:w15="http://schemas.microsoft.com/office/word/2012/wordml" xmlns:w16cex="http://schemas.microsoft.com/office/word/2018/wordml/cex" xmlns:w16cid="http://schemas.microsoft.com/office/word/2016/wordml/cid" xmlns:w16="http://schemas.microsoft.com/office/word/2018/wordml" xmlns:w16sdtdh="http://schemas.microsoft.com/office/word/2020/wordml/sdtdatahash" xmlns:w16se="http://schemas.microsoft.com/office/word/2015/wordml/symex" xmlns:wpg="http://schemas.microsoft.com/office/word/2010/wordprocessingGroup" xmlns:wpi="http://schemas.microsoft.com/office/word/2010/wordprocessingInk" xmlns:wne="http://schemas.microsoft.com/office/word/2006/wordml" xmlns:wps="http://schemas.microsoft.com/office/word/2010/wordprocessingShape" mc:Ignorable="w14 w15 w16se w16cid w16 w16cex w16sdtdh wp14">
   <w:abstractNum w:abstractNumId="0" w15:restartNumberingAfterBreak="0">
     <w:nsid w:val="052C1FFA"/>
     <w:multiLevelType w:val="hybridMultilevel"/>
@@ -5981,6 +5928,119 @@
     </w:lvl>
   </w:abstractNum>
   <w:abstractNum w:abstractNumId="4" w15:restartNumberingAfterBreak="0">
+    <w:nsid w:val="14954E49"/>
+    <w:multiLevelType w:val="hybridMultilevel"/>
+    <w:tmpl w:val="2E62F372"/>
+    <w:lvl w:ilvl="0" w:tplc="04090001">
+      <w:start w:val="1"/>
+      <w:numFmt w:val="bullet"/>
+      <w:lvlText w:val=""/>
+      <w:lvlJc w:val="left"/>
+      <w:pPr>
+        <w:ind w:left="1854" w:hanging="360"/>
+      </w:pPr>
+      <w:rPr>
+        <w:rFonts w:ascii="Symbol" w:hAnsi="Symbol" w:hint="default"/>
+      </w:rPr>
+    </w:lvl>
+    <w:lvl w:ilvl="1" w:tplc="04090003" w:tentative="1">
+      <w:start w:val="1"/>
+      <w:numFmt w:val="bullet"/>
+      <w:lvlText w:val="o"/>
+      <w:lvlJc w:val="left"/>
+      <w:pPr>
+        <w:ind w:left="2574" w:hanging="360"/>
+      </w:pPr>
+      <w:rPr>
+        <w:rFonts w:ascii="Courier New" w:hAnsi="Courier New" w:cs="Courier New" w:hint="default"/>
+      </w:rPr>
+    </w:lvl>
+    <w:lvl w:ilvl="2" w:tplc="04090005" w:tentative="1">
+      <w:start w:val="1"/>
+      <w:numFmt w:val="bullet"/>
+      <w:lvlText w:val=""/>
+      <w:lvlJc w:val="left"/>
+      <w:pPr>
+        <w:ind w:left="3294" w:hanging="360"/>
+      </w:pPr>
+      <w:rPr>
+        <w:rFonts w:ascii="Wingdings" w:hAnsi="Wingdings" w:hint="default"/>
+      </w:rPr>
+    </w:lvl>
+    <w:lvl w:ilvl="3" w:tplc="04090001" w:tentative="1">
+      <w:start w:val="1"/>
+      <w:numFmt w:val="bullet"/>
+      <w:lvlText w:val=""/>
+      <w:lvlJc w:val="left"/>
+      <w:pPr>
+        <w:ind w:left="4014" w:hanging="360"/>
+      </w:pPr>
+      <w:rPr>
+        <w:rFonts w:ascii="Symbol" w:hAnsi="Symbol" w:hint="default"/>
+      </w:rPr>
+    </w:lvl>
+    <w:lvl w:ilvl="4" w:tplc="04090003" w:tentative="1">
+      <w:start w:val="1"/>
+      <w:numFmt w:val="bullet"/>
+      <w:lvlText w:val="o"/>
+      <w:lvlJc w:val="left"/>
+      <w:pPr>
+        <w:ind w:left="4734" w:hanging="360"/>
+      </w:pPr>
+      <w:rPr>
+        <w:rFonts w:ascii="Courier New" w:hAnsi="Courier New" w:cs="Courier New" w:hint="default"/>
+      </w:rPr>
+    </w:lvl>
+    <w:lvl w:ilvl="5" w:tplc="04090005" w:tentative="1">
+      <w:start w:val="1"/>
+      <w:numFmt w:val="bullet"/>
+      <w:lvlText w:val=""/>
+      <w:lvlJc w:val="left"/>
+      <w:pPr>
+        <w:ind w:left="5454" w:hanging="360"/>
+      </w:pPr>
+      <w:rPr>
+        <w:rFonts w:ascii="Wingdings" w:hAnsi="Wingdings" w:hint="default"/>
+      </w:rPr>
+    </w:lvl>
+    <w:lvl w:ilvl="6" w:tplc="04090001" w:tentative="1">
+      <w:start w:val="1"/>
+      <w:numFmt w:val="bullet"/>
+      <w:lvlText w:val=""/>
+      <w:lvlJc w:val="left"/>
+      <w:pPr>
+        <w:ind w:left="6174" w:hanging="360"/>
+      </w:pPr>
+      <w:rPr>
+        <w:rFonts w:ascii="Symbol" w:hAnsi="Symbol" w:hint="default"/>
+      </w:rPr>
+    </w:lvl>
+    <w:lvl w:ilvl="7" w:tplc="04090003" w:tentative="1">
+      <w:start w:val="1"/>
+      <w:numFmt w:val="bullet"/>
+      <w:lvlText w:val="o"/>
+      <w:lvlJc w:val="left"/>
+      <w:pPr>
+        <w:ind w:left="6894" w:hanging="360"/>
+      </w:pPr>
+      <w:rPr>
+        <w:rFonts w:ascii="Courier New" w:hAnsi="Courier New" w:cs="Courier New" w:hint="default"/>
+      </w:rPr>
+    </w:lvl>
+    <w:lvl w:ilvl="8" w:tplc="04090005" w:tentative="1">
+      <w:start w:val="1"/>
+      <w:numFmt w:val="bullet"/>
+      <w:lvlText w:val=""/>
+      <w:lvlJc w:val="left"/>
+      <w:pPr>
+        <w:ind w:left="7614" w:hanging="360"/>
+      </w:pPr>
+      <w:rPr>
+        <w:rFonts w:ascii="Wingdings" w:hAnsi="Wingdings" w:hint="default"/>
+      </w:rPr>
+    </w:lvl>
+  </w:abstractNum>
+  <w:abstractNum w:abstractNumId="5" w15:restartNumberingAfterBreak="0">
     <w:nsid w:val="289511B6"/>
     <w:multiLevelType w:val="hybridMultilevel"/>
     <w:tmpl w:val="FFFFFFFF"/>
@@ -6066,7 +6126,7 @@
       </w:pPr>
     </w:lvl>
   </w:abstractNum>
-  <w:abstractNum w:abstractNumId="5" w15:restartNumberingAfterBreak="0">
+  <w:abstractNum w:abstractNumId="6" w15:restartNumberingAfterBreak="0">
     <w:nsid w:val="2E552360"/>
     <w:multiLevelType w:val="hybridMultilevel"/>
     <w:tmpl w:val="9AECFFE6"/>
@@ -6152,7 +6212,7 @@
       </w:pPr>
     </w:lvl>
   </w:abstractNum>
-  <w:abstractNum w:abstractNumId="6" w15:restartNumberingAfterBreak="0">
+  <w:abstractNum w:abstractNumId="7" w15:restartNumberingAfterBreak="0">
     <w:nsid w:val="33870B05"/>
     <w:multiLevelType w:val="hybridMultilevel"/>
     <w:tmpl w:val="FFFFFFFF"/>
@@ -6238,7 +6298,7 @@
       </w:pPr>
     </w:lvl>
   </w:abstractNum>
-  <w:abstractNum w:abstractNumId="7" w15:restartNumberingAfterBreak="0">
+  <w:abstractNum w:abstractNumId="8" w15:restartNumberingAfterBreak="0">
     <w:nsid w:val="374A4A7B"/>
     <w:multiLevelType w:val="hybridMultilevel"/>
     <w:tmpl w:val="2C9227D8"/>
@@ -6324,7 +6384,7 @@
       </w:pPr>
     </w:lvl>
   </w:abstractNum>
-  <w:abstractNum w:abstractNumId="8" w15:restartNumberingAfterBreak="0">
+  <w:abstractNum w:abstractNumId="9" w15:restartNumberingAfterBreak="0">
     <w:nsid w:val="4EAD052E"/>
     <w:multiLevelType w:val="hybridMultilevel"/>
     <w:tmpl w:val="FFFFFFFF"/>
@@ -6410,7 +6470,7 @@
       </w:pPr>
     </w:lvl>
   </w:abstractNum>
-  <w:abstractNum w:abstractNumId="9" w15:restartNumberingAfterBreak="0">
+  <w:abstractNum w:abstractNumId="10" w15:restartNumberingAfterBreak="0">
     <w:nsid w:val="55001E56"/>
     <w:multiLevelType w:val="hybridMultilevel"/>
     <w:tmpl w:val="2BB8809A"/>
@@ -6496,7 +6556,7 @@
       </w:pPr>
     </w:lvl>
   </w:abstractNum>
-  <w:abstractNum w:abstractNumId="10" w15:restartNumberingAfterBreak="0">
+  <w:abstractNum w:abstractNumId="11" w15:restartNumberingAfterBreak="0">
     <w:nsid w:val="59A13665"/>
     <w:multiLevelType w:val="hybridMultilevel"/>
     <w:tmpl w:val="FFFFFFFF"/>
@@ -6582,7 +6642,7 @@
       </w:pPr>
     </w:lvl>
   </w:abstractNum>
-  <w:abstractNum w:abstractNumId="11" w15:restartNumberingAfterBreak="0">
+  <w:abstractNum w:abstractNumId="12" w15:restartNumberingAfterBreak="0">
     <w:nsid w:val="660B09D2"/>
     <w:multiLevelType w:val="hybridMultilevel"/>
     <w:tmpl w:val="FFFFFFFF"/>
@@ -6668,7 +6728,7 @@
       </w:pPr>
     </w:lvl>
   </w:abstractNum>
-  <w:abstractNum w:abstractNumId="12" w15:restartNumberingAfterBreak="0">
+  <w:abstractNum w:abstractNumId="13" w15:restartNumberingAfterBreak="0">
     <w:nsid w:val="6BA440F9"/>
     <w:multiLevelType w:val="hybridMultilevel"/>
     <w:tmpl w:val="140EC79C"/>
@@ -6754,7 +6814,7 @@
       </w:pPr>
     </w:lvl>
   </w:abstractNum>
-  <w:abstractNum w:abstractNumId="13" w15:restartNumberingAfterBreak="0">
+  <w:abstractNum w:abstractNumId="14" w15:restartNumberingAfterBreak="0">
     <w:nsid w:val="6EA15415"/>
     <w:multiLevelType w:val="hybridMultilevel"/>
     <w:tmpl w:val="2BB8809A"/>
@@ -6840,7 +6900,7 @@
       </w:pPr>
     </w:lvl>
   </w:abstractNum>
-  <w:abstractNum w:abstractNumId="14" w15:restartNumberingAfterBreak="0">
+  <w:abstractNum w:abstractNumId="15" w15:restartNumberingAfterBreak="0">
     <w:nsid w:val="72EC1028"/>
     <w:multiLevelType w:val="hybridMultilevel"/>
     <w:tmpl w:val="1DF6D442"/>
@@ -6960,40 +7020,40 @@
     <w:abstractNumId w:val="2"/>
   </w:num>
   <w:num w:numId="3">
-    <w:abstractNumId w:val="4"/>
+    <w:abstractNumId w:val="5"/>
   </w:num>
   <w:num w:numId="4">
-    <w:abstractNumId w:val="9"/>
+    <w:abstractNumId w:val="10"/>
   </w:num>
   <w:num w:numId="5">
-    <w:abstractNumId w:val="6"/>
+    <w:abstractNumId w:val="7"/>
   </w:num>
   <w:num w:numId="6">
     <w:abstractNumId w:val="3"/>
   </w:num>
   <w:num w:numId="7">
+    <w:abstractNumId w:val="12"/>
+  </w:num>
+  <w:num w:numId="8">
+    <w:abstractNumId w:val="9"/>
+  </w:num>
+  <w:num w:numId="9">
+    <w:abstractNumId w:val="6"/>
+  </w:num>
+  <w:num w:numId="10">
+    <w:abstractNumId w:val="15"/>
+  </w:num>
+  <w:num w:numId="11">
+    <w:abstractNumId w:val="13"/>
+  </w:num>
+  <w:num w:numId="12">
     <w:abstractNumId w:val="11"/>
   </w:num>
-  <w:num w:numId="8">
-    <w:abstractNumId w:val="8"/>
-  </w:num>
-  <w:num w:numId="9">
-    <w:abstractNumId w:val="5"/>
-  </w:num>
-  <w:num w:numId="10">
+  <w:num w:numId="13">
     <w:abstractNumId w:val="14"/>
   </w:num>
-  <w:num w:numId="11">
-    <w:abstractNumId w:val="12"/>
-  </w:num>
-  <w:num w:numId="12">
-    <w:abstractNumId w:val="10"/>
-  </w:num>
-  <w:num w:numId="13">
-    <w:abstractNumId w:val="13"/>
-  </w:num>
   <w:num w:numId="14">
-    <w:abstractNumId w:val="7"/>
+    <w:abstractNumId w:val="8"/>
   </w:num>
   <w:num w:numId="15">
     <w:abstractNumId w:val="1"/>
@@ -7025,12 +7085,15 @@
       <w:startOverride w:val="1"/>
     </w:lvlOverride>
   </w:num>
+  <w:num w:numId="16">
+    <w:abstractNumId w:val="4"/>
+  </w:num>
   <w:numIdMacAtCleanup w:val="8"/>
 </w:numbering>
 </file>
 
 <file path=word/styles.xml><?xml version="1.0" encoding="utf-8"?>
-<w:styles xmlns:mc="http://schemas.openxmlformats.org/markup-compatibility/2006" xmlns:r="http://schemas.openxmlformats.org/officeDocument/2006/relationships" xmlns:w="http://schemas.openxmlformats.org/wordprocessingml/2006/main" xmlns:w14="http://schemas.microsoft.com/office/word/2010/wordml" xmlns:w15="http://schemas.microsoft.com/office/word/2012/wordml" xmlns:w16cid="http://schemas.microsoft.com/office/word/2016/wordml/cid" xmlns:w16se="http://schemas.microsoft.com/office/word/2015/wordml/symex" mc:Ignorable="w14 w15 w16se w16cid">
+<w:styles xmlns:mc="http://schemas.openxmlformats.org/markup-compatibility/2006" xmlns:r="http://schemas.openxmlformats.org/officeDocument/2006/relationships" xmlns:w="http://schemas.openxmlformats.org/wordprocessingml/2006/main" xmlns:w14="http://schemas.microsoft.com/office/word/2010/wordml" xmlns:w15="http://schemas.microsoft.com/office/word/2012/wordml" xmlns:w16cex="http://schemas.microsoft.com/office/word/2018/wordml/cex" xmlns:w16cid="http://schemas.microsoft.com/office/word/2016/wordml/cid" xmlns:w16="http://schemas.microsoft.com/office/word/2018/wordml" xmlns:w16sdtdh="http://schemas.microsoft.com/office/word/2020/wordml/sdtdatahash" xmlns:w16se="http://schemas.microsoft.com/office/word/2015/wordml/symex" mc:Ignorable="w14 w15 w16se w16cid w16 w16cex w16sdtdh">
   <w:docDefaults>
     <w:rPrDefault>
       <w:rPr>
@@ -7046,7 +7109,7 @@
       </w:pPr>
     </w:pPrDefault>
   </w:docDefaults>
-  <w:latentStyles w:defLockedState="0" w:defUIPriority="99" w:defSemiHidden="0" w:defUnhideWhenUsed="0" w:defQFormat="0" w:count="377">
+  <w:latentStyles w:defLockedState="0" w:defUIPriority="99" w:defSemiHidden="0" w:defUnhideWhenUsed="0" w:defQFormat="0" w:count="376">
     <w:lsdException w:name="Normal" w:uiPriority="0" w:qFormat="1"/>
     <w:lsdException w:name="heading 1" w:uiPriority="9" w:qFormat="1"/>
     <w:lsdException w:name="heading 2" w:semiHidden="1" w:uiPriority="9" w:unhideWhenUsed="1" w:qFormat="1"/>
@@ -7152,6 +7215,7 @@
     <w:lsdException w:name="HTML Sample" w:semiHidden="1" w:unhideWhenUsed="1"/>
     <w:lsdException w:name="HTML Typewriter" w:semiHidden="1" w:unhideWhenUsed="1"/>
     <w:lsdException w:name="HTML Variable" w:semiHidden="1" w:unhideWhenUsed="1"/>
+    <w:lsdException w:name="Normal Table" w:semiHidden="1" w:unhideWhenUsed="1"/>
     <w:lsdException w:name="annotation subject" w:semiHidden="1" w:unhideWhenUsed="1"/>
     <w:lsdException w:name="No List" w:semiHidden="1" w:unhideWhenUsed="1"/>
     <w:lsdException w:name="Outline List 1" w:semiHidden="1" w:unhideWhenUsed="1"/>
@@ -7198,8 +7262,10 @@
     <w:lsdException w:name="Table Subtle 2" w:semiHidden="1" w:unhideWhenUsed="1"/>
     <w:lsdException w:name="Table Web 1" w:semiHidden="1" w:unhideWhenUsed="1"/>
     <w:lsdException w:name="Table Web 2" w:semiHidden="1" w:unhideWhenUsed="1"/>
+    <w:lsdException w:name="Table Web 3" w:semiHidden="1" w:unhideWhenUsed="1"/>
     <w:lsdException w:name="Balloon Text" w:semiHidden="1" w:unhideWhenUsed="1"/>
     <w:lsdException w:name="Table Grid" w:uiPriority="39"/>
+    <w:lsdException w:name="Table Theme" w:semiHidden="1" w:unhideWhenUsed="1"/>
     <w:lsdException w:name="Placeholder Text" w:semiHidden="1"/>
     <w:lsdException w:name="No Spacing" w:uiPriority="1" w:qFormat="1"/>
     <w:lsdException w:name="Light Shading" w:uiPriority="60"/>
@@ -7420,19 +7486,18 @@
     <w:lsdException w:name="Hashtag" w:semiHidden="1" w:unhideWhenUsed="1"/>
     <w:lsdException w:name="Unresolved Mention" w:semiHidden="1" w:unhideWhenUsed="1"/>
     <w:lsdException w:name="Smart Link" w:semiHidden="1" w:unhideWhenUsed="1"/>
-    <w:lsdException w:name="Smart Link Error" w:semiHidden="1" w:unhideWhenUsed="1"/>
   </w:latentStyles>
   <w:style w:type="paragraph" w:default="1" w:styleId="Normal">
     <w:name w:val="Normal"/>
     <w:qFormat/>
   </w:style>
-  <w:style w:type="character" w:default="1" w:styleId="Fuentedeprrafopredeter">
+  <w:style w:type="character" w:default="1" w:styleId="DefaultParagraphFont">
     <w:name w:val="Default Paragraph Font"/>
     <w:uiPriority w:val="1"/>
     <w:semiHidden/>
     <w:unhideWhenUsed/>
   </w:style>
-  <w:style w:type="table" w:default="1" w:styleId="Tablanormal">
+  <w:style w:type="table" w:default="1" w:styleId="TableNormal">
     <w:name w:val="Normal Table"/>
     <w:uiPriority w:val="99"/>
     <w:semiHidden/>
@@ -7447,13 +7512,13 @@
       </w:tblCellMar>
     </w:tblPr>
   </w:style>
-  <w:style w:type="numbering" w:default="1" w:styleId="Sinlista">
+  <w:style w:type="numbering" w:default="1" w:styleId="NoList">
     <w:name w:val="No List"/>
     <w:uiPriority w:val="99"/>
     <w:semiHidden/>
     <w:unhideWhenUsed/>
   </w:style>
-  <w:style w:type="paragraph" w:styleId="Prrafodelista">
+  <w:style w:type="paragraph" w:styleId="ListParagraph">
     <w:name w:val="List Paragraph"/>
     <w:basedOn w:val="Normal"/>
     <w:uiPriority w:val="34"/>
@@ -7464,10 +7529,10 @@
       <w:contextualSpacing/>
     </w:pPr>
   </w:style>
-  <w:style w:type="paragraph" w:styleId="Textodeglobo">
+  <w:style w:type="paragraph" w:styleId="BalloonText">
     <w:name w:val="Balloon Text"/>
     <w:basedOn w:val="Normal"/>
-    <w:link w:val="TextodegloboCar"/>
+    <w:link w:val="BalloonTextChar"/>
     <w:uiPriority w:val="99"/>
     <w:semiHidden/>
     <w:unhideWhenUsed/>
@@ -7481,10 +7546,10 @@
       <w:szCs w:val="18"/>
     </w:rPr>
   </w:style>
-  <w:style w:type="character" w:customStyle="1" w:styleId="TextodegloboCar">
-    <w:name w:val="Texto de globo Car"/>
-    <w:basedOn w:val="Fuentedeprrafopredeter"/>
-    <w:link w:val="Textodeglobo"/>
+  <w:style w:type="character" w:customStyle="1" w:styleId="BalloonTextChar">
+    <w:name w:val="Balloon Text Char"/>
+    <w:basedOn w:val="DefaultParagraphFont"/>
+    <w:link w:val="BalloonText"/>
     <w:uiPriority w:val="99"/>
     <w:semiHidden/>
     <w:rsid w:val="009E52CC"/>
@@ -7494,9 +7559,9 @@
       <w:szCs w:val="18"/>
     </w:rPr>
   </w:style>
-  <w:style w:type="character" w:styleId="Hipervnculo">
+  <w:style w:type="character" w:styleId="Hyperlink">
     <w:name w:val="Hyperlink"/>
-    <w:basedOn w:val="Fuentedeprrafopredeter"/>
+    <w:basedOn w:val="DefaultParagraphFont"/>
     <w:uiPriority w:val="99"/>
     <w:unhideWhenUsed/>
     <w:rsid w:val="00485095"/>
@@ -7505,9 +7570,9 @@
       <w:u w:val="single"/>
     </w:rPr>
   </w:style>
-  <w:style w:type="character" w:styleId="Mencinsinresolver">
+  <w:style w:type="character" w:styleId="UnresolvedMention">
     <w:name w:val="Unresolved Mention"/>
-    <w:basedOn w:val="Fuentedeprrafopredeter"/>
+    <w:basedOn w:val="DefaultParagraphFont"/>
     <w:uiPriority w:val="99"/>
     <w:semiHidden/>
     <w:unhideWhenUsed/>
@@ -7816,9 +7881,12 @@
 </file>
 
 <file path=customXml/item1.xml><?xml version="1.0" encoding="utf-8"?>
-<p:properties xmlns:p="http://schemas.microsoft.com/office/2006/metadata/properties" xmlns:xsi="http://www.w3.org/2001/XMLSchema-instance" xmlns:pc="http://schemas.microsoft.com/office/infopath/2007/PartnerControls">
-  <documentManagement/>
-</p:properties>
+<?mso-contentType ?>
+<FormTemplates xmlns="http://schemas.microsoft.com/sharepoint/v3/contenttype/forms">
+  <Display>DocumentLibraryForm</Display>
+  <Edit>DocumentLibraryForm</Edit>
+  <New>DocumentLibraryForm</New>
+</FormTemplates>
 </file>
 
 <file path=customXml/item2.xml><?xml version="1.0" encoding="utf-8"?>
@@ -8039,19 +8107,15 @@
 </file>
 
 <file path=customXml/item3.xml><?xml version="1.0" encoding="utf-8"?>
-<?mso-contentType ?>
-<FormTemplates xmlns="http://schemas.microsoft.com/sharepoint/v3/contenttype/forms">
-  <Display>DocumentLibraryForm</Display>
-  <Edit>DocumentLibraryForm</Edit>
-  <New>DocumentLibraryForm</New>
-</FormTemplates>
+<p:properties xmlns:p="http://schemas.microsoft.com/office/2006/metadata/properties" xmlns:xsi="http://www.w3.org/2001/XMLSchema-instance" xmlns:pc="http://schemas.microsoft.com/office/infopath/2007/PartnerControls">
+  <documentManagement/>
+</p:properties>
 </file>
 
 <file path=customXml/itemProps1.xml><?xml version="1.0" encoding="utf-8"?>
-<ds:datastoreItem xmlns:ds="http://schemas.openxmlformats.org/officeDocument/2006/customXml" ds:itemID="{FE34B13B-DC26-4D2E-BCBA-9067EB333076}">
+<ds:datastoreItem xmlns:ds="http://schemas.openxmlformats.org/officeDocument/2006/customXml" ds:itemID="{30FE52CC-BD6E-46F7-AC9A-5853E224511B}">
   <ds:schemaRefs>
-    <ds:schemaRef ds:uri="http://schemas.microsoft.com/office/2006/metadata/properties"/>
-    <ds:schemaRef ds:uri="http://schemas.microsoft.com/office/infopath/2007/PartnerControls"/>
+    <ds:schemaRef ds:uri="http://schemas.microsoft.com/sharepoint/v3/contenttype/forms"/>
   </ds:schemaRefs>
 </ds:datastoreItem>
 </file>
@@ -8076,9 +8140,10 @@
 </file>
 
 <file path=customXml/itemProps3.xml><?xml version="1.0" encoding="utf-8"?>
-<ds:datastoreItem xmlns:ds="http://schemas.openxmlformats.org/officeDocument/2006/customXml" ds:itemID="{30FE52CC-BD6E-46F7-AC9A-5853E224511B}">
+<ds:datastoreItem xmlns:ds="http://schemas.openxmlformats.org/officeDocument/2006/customXml" ds:itemID="{FE34B13B-DC26-4D2E-BCBA-9067EB333076}">
   <ds:schemaRefs>
-    <ds:schemaRef ds:uri="http://schemas.microsoft.com/sharepoint/v3/contenttype/forms"/>
+    <ds:schemaRef ds:uri="http://schemas.microsoft.com/office/2006/metadata/properties"/>
+    <ds:schemaRef ds:uri="http://schemas.microsoft.com/office/infopath/2007/PartnerControls"/>
   </ds:schemaRefs>
 </ds:datastoreItem>
 </file>
</xml_diff>